<commit_message>
Se añadio cambios a la tarea 1 que es .docx pero se añadio a gitignore los archivos de tipo .docx
</commit_message>
<xml_diff>
--- a/u1/Tarea1.docx
+++ b/u1/Tarea1.docx
@@ -167,6 +167,72 @@
           <w:szCs w:val="27"/>
         </w:rPr>
       </w:pPr>
+      <w:r>
+        <w:rPr>
+          <w:rFonts w:ascii="Georgia" w:hAnsi="Georgia"/>
+          <w:color w:val="242424"/>
+          <w:spacing w:val="-1"/>
+          <w:sz w:val="30"/>
+          <w:szCs w:val="30"/>
+          <w:shd w:val="clear" w:color="auto" w:fill="FFFFFF"/>
+        </w:rPr>
+        <w:t>Se llama conjunto a toda agrupación,</w:t>
+      </w:r>
+      <w:r>
+        <w:rPr>
+          <w:rFonts w:ascii="Georgia" w:hAnsi="Georgia"/>
+          <w:color w:val="242424"/>
+          <w:spacing w:val="-1"/>
+          <w:sz w:val="30"/>
+          <w:szCs w:val="30"/>
+          <w:shd w:val="clear" w:color="auto" w:fill="FFFFFF"/>
+        </w:rPr>
+        <w:t xml:space="preserve"> </w:t>
+      </w:r>
+      <w:r>
+        <w:rPr>
+          <w:rFonts w:ascii="Georgia" w:hAnsi="Georgia"/>
+          <w:color w:val="242424"/>
+          <w:spacing w:val="-1"/>
+          <w:sz w:val="30"/>
+          <w:szCs w:val="30"/>
+          <w:shd w:val="clear" w:color="auto" w:fill="FFFFFF"/>
+        </w:rPr>
+        <w:t>o reunión de individuos (cosas, animales, personas o números)</w:t>
+      </w:r>
+      <w:r>
+        <w:rPr>
+          <w:rFonts w:ascii="Georgia" w:hAnsi="Georgia"/>
+          <w:color w:val="242424"/>
+          <w:spacing w:val="-1"/>
+          <w:sz w:val="30"/>
+          <w:szCs w:val="30"/>
+          <w:shd w:val="clear" w:color="auto" w:fill="FFFFFF"/>
+        </w:rPr>
+        <w:t xml:space="preserve"> llamados elementos</w:t>
+      </w:r>
+      <w:r>
+        <w:rPr>
+          <w:rFonts w:ascii="Georgia" w:hAnsi="Georgia"/>
+          <w:color w:val="242424"/>
+          <w:spacing w:val="-1"/>
+          <w:sz w:val="30"/>
+          <w:szCs w:val="30"/>
+          <w:shd w:val="clear" w:color="auto" w:fill="FFFFFF"/>
+        </w:rPr>
+        <w:t xml:space="preserve"> bien definidos que cumplen una propiedad determinada</w:t>
+      </w:r>
+      <w:r>
+        <w:rPr>
+          <w:rFonts w:ascii="Georgia" w:hAnsi="Georgia"/>
+          <w:color w:val="242424"/>
+          <w:spacing w:val="-1"/>
+          <w:sz w:val="30"/>
+          <w:szCs w:val="30"/>
+          <w:shd w:val="clear" w:color="auto" w:fill="FFFFFF"/>
+        </w:rPr>
+        <w:t>.</w:t>
+      </w:r>
     </w:p>
     <w:p>
       <w:pPr>
@@ -205,6 +271,26 @@
           <w:sz w:val="27"/>
           <w:szCs w:val="27"/>
         </w:rPr>
+        <w:t>Es cuando los elementos de un conjunto esta “contenido” dentro de otro conjunto.</w:t>
+      </w:r>
+    </w:p>
+    <w:p>
+      <w:pPr>
+        <w:pStyle w:val="NormalWeb"/>
+        <w:rPr>
+          <w:rFonts w:ascii="Times" w:hAnsi="Times"/>
+          <w:color w:val="000000"/>
+          <w:sz w:val="27"/>
+          <w:szCs w:val="27"/>
+        </w:rPr>
+      </w:pPr>
+      <w:r>
+        <w:rPr>
+          <w:rFonts w:ascii="Times" w:hAnsi="Times"/>
+          <w:color w:val="000000"/>
+          <w:sz w:val="27"/>
+          <w:szCs w:val="27"/>
+        </w:rPr>
         <w:t>2.3. Conjunto vacío</w:t>
       </w:r>
     </w:p>
@@ -225,6 +311,26 @@
           <w:sz w:val="27"/>
           <w:szCs w:val="27"/>
         </w:rPr>
+        <w:t>Es cuando un conjunto no tiene elementos.</w:t>
+      </w:r>
+    </w:p>
+    <w:p>
+      <w:pPr>
+        <w:pStyle w:val="NormalWeb"/>
+        <w:rPr>
+          <w:rFonts w:ascii="Times" w:hAnsi="Times"/>
+          <w:color w:val="000000"/>
+          <w:sz w:val="27"/>
+          <w:szCs w:val="27"/>
+        </w:rPr>
+      </w:pPr>
+      <w:r>
+        <w:rPr>
+          <w:rFonts w:ascii="Times" w:hAnsi="Times"/>
+          <w:color w:val="000000"/>
+          <w:sz w:val="27"/>
+          <w:szCs w:val="27"/>
+        </w:rPr>
         <w:t>3. Escriba un ejemplo de conjunto por extensión y por comprensión</w:t>
       </w:r>
     </w:p>
@@ -238,6 +344,17 @@
           <w:szCs w:val="27"/>
         </w:rPr>
       </w:pPr>
+    </w:p>
+    <w:p>
+      <w:pPr>
+        <w:pStyle w:val="NormalWeb"/>
+        <w:rPr>
+          <w:rFonts w:ascii="Times" w:hAnsi="Times"/>
+          <w:color w:val="000000"/>
+          <w:sz w:val="27"/>
+          <w:szCs w:val="27"/>
+        </w:rPr>
+      </w:pPr>
       <w:r>
         <w:rPr>
           <w:rFonts w:ascii="Times" w:hAnsi="Times"/>
@@ -285,6 +402,7 @@
           <w:sz w:val="27"/>
           <w:szCs w:val="27"/>
         </w:rPr>
+        <w:lastRenderedPageBreak/>
         <w:t>6. Sean los conjuntos A = { r, s, t, u, v, w }, B = { u, v, w, x, y, z }, C = { s, u, y, z }, D= { u, v , w , s}, E = { s, u, z , w } y F = { w, s }</w:t>
       </w:r>
     </w:p>
@@ -365,725 +483,725 @@
           <w:sz w:val="27"/>
           <w:szCs w:val="27"/>
         </w:rPr>
+        <w:t>c) C - D</w:t>
+      </w:r>
+    </w:p>
+    <w:p>
+      <w:pPr>
+        <w:pStyle w:val="NormalWeb"/>
+        <w:rPr>
+          <w:rFonts w:ascii="Times" w:hAnsi="Times"/>
+          <w:color w:val="000000"/>
+          <w:sz w:val="27"/>
+          <w:szCs w:val="27"/>
+        </w:rPr>
+      </w:pPr>
+      <w:r>
+        <w:rPr>
+          <w:rFonts w:ascii="Times" w:hAnsi="Times"/>
+          <w:color w:val="000000"/>
+          <w:sz w:val="27"/>
+          <w:szCs w:val="27"/>
+        </w:rPr>
+        <w:t>d) F - C</w:t>
+      </w:r>
+    </w:p>
+    <w:p>
+      <w:pPr>
+        <w:pStyle w:val="NormalWeb"/>
+        <w:rPr>
+          <w:rFonts w:ascii="Times" w:hAnsi="Times"/>
+          <w:color w:val="000000"/>
+          <w:sz w:val="27"/>
+          <w:szCs w:val="27"/>
+        </w:rPr>
+      </w:pPr>
+      <w:r>
+        <w:rPr>
+          <w:rFonts w:ascii="Times" w:hAnsi="Times"/>
+          <w:color w:val="000000"/>
+          <w:sz w:val="27"/>
+          <w:szCs w:val="27"/>
+        </w:rPr>
+        <w:t>e) A ∩ D ∩ F</w:t>
+      </w:r>
+    </w:p>
+    <w:p>
+      <w:pPr>
+        <w:pStyle w:val="NormalWeb"/>
+        <w:rPr>
+          <w:rFonts w:ascii="Times" w:hAnsi="Times"/>
+          <w:color w:val="000000"/>
+          <w:sz w:val="27"/>
+          <w:szCs w:val="27"/>
+        </w:rPr>
+      </w:pPr>
+      <w:r>
+        <w:rPr>
+          <w:rFonts w:ascii="Times" w:hAnsi="Times"/>
+          <w:color w:val="000000"/>
+          <w:sz w:val="27"/>
+          <w:szCs w:val="27"/>
+        </w:rPr>
+        <w:t>7. Sean los conjuntos</w:t>
+      </w:r>
+    </w:p>
+    <w:p>
+      <w:pPr>
+        <w:pStyle w:val="NormalWeb"/>
+        <w:rPr>
+          <w:rFonts w:ascii="Times" w:hAnsi="Times"/>
+          <w:color w:val="000000"/>
+          <w:sz w:val="27"/>
+          <w:szCs w:val="27"/>
+        </w:rPr>
+      </w:pPr>
+      <w:r>
+        <w:rPr>
+          <w:rFonts w:ascii="Times" w:hAnsi="Times"/>
+          <w:color w:val="000000"/>
+          <w:sz w:val="27"/>
+          <w:szCs w:val="27"/>
+        </w:rPr>
+        <w:t>A = { 1, 2, 3, 4 , 5, 6}</w:t>
+      </w:r>
+    </w:p>
+    <w:p>
+      <w:pPr>
+        <w:pStyle w:val="NormalWeb"/>
+        <w:rPr>
+          <w:rFonts w:ascii="Times" w:hAnsi="Times"/>
+          <w:color w:val="000000"/>
+          <w:sz w:val="27"/>
+          <w:szCs w:val="27"/>
+        </w:rPr>
+      </w:pPr>
+      <w:r>
+        <w:rPr>
+          <w:rFonts w:ascii="Times" w:hAnsi="Times"/>
+          <w:color w:val="000000"/>
+          <w:sz w:val="27"/>
+          <w:szCs w:val="27"/>
+        </w:rPr>
+        <w:t xml:space="preserve">B = { x | x </w:t>
+      </w:r>
+      <w:r>
+        <w:rPr>
+          <w:rFonts w:ascii="Cambria Math" w:hAnsi="Cambria Math" w:cs="Cambria Math"/>
+          <w:color w:val="000000"/>
+          <w:sz w:val="27"/>
+          <w:szCs w:val="27"/>
+        </w:rPr>
+        <w:t>∈</w:t>
+      </w:r>
+      <w:r>
+        <w:rPr>
+          <w:rFonts w:ascii="Times" w:hAnsi="Times"/>
+          <w:color w:val="000000"/>
+          <w:sz w:val="27"/>
+          <w:szCs w:val="27"/>
+        </w:rPr>
+        <w:t xml:space="preserve"> N, 0 &lt; x &lt; 7 }</w:t>
+      </w:r>
+    </w:p>
+    <w:p>
+      <w:pPr>
+        <w:pStyle w:val="NormalWeb"/>
+        <w:rPr>
+          <w:rFonts w:ascii="Times" w:hAnsi="Times"/>
+          <w:color w:val="000000"/>
+          <w:sz w:val="27"/>
+          <w:szCs w:val="27"/>
+        </w:rPr>
+      </w:pPr>
+      <w:r>
+        <w:rPr>
+          <w:rFonts w:ascii="Times" w:hAnsi="Times"/>
+          <w:color w:val="000000"/>
+          <w:sz w:val="27"/>
+          <w:szCs w:val="27"/>
+        </w:rPr>
+        <w:t xml:space="preserve">C = { x | x </w:t>
+      </w:r>
+      <w:r>
+        <w:rPr>
+          <w:rFonts w:ascii="Cambria Math" w:hAnsi="Cambria Math" w:cs="Cambria Math"/>
+          <w:color w:val="000000"/>
+          <w:sz w:val="27"/>
+          <w:szCs w:val="27"/>
+        </w:rPr>
+        <w:t>∈</w:t>
+      </w:r>
+      <w:r>
+        <w:rPr>
+          <w:rFonts w:ascii="Times" w:hAnsi="Times"/>
+          <w:color w:val="000000"/>
+          <w:sz w:val="27"/>
+          <w:szCs w:val="27"/>
+        </w:rPr>
+        <w:t xml:space="preserve"> N , 0 &lt; x &lt; 10 </w:t>
+      </w:r>
+      <w:r>
+        <w:rPr>
+          <w:rFonts w:ascii="Cambria Math" w:hAnsi="Cambria Math" w:cs="Cambria Math"/>
+          <w:color w:val="000000"/>
+          <w:sz w:val="27"/>
+          <w:szCs w:val="27"/>
+        </w:rPr>
+        <w:t>∧</w:t>
+      </w:r>
+      <w:r>
+        <w:rPr>
+          <w:rFonts w:ascii="Times" w:hAnsi="Times"/>
+          <w:color w:val="000000"/>
+          <w:sz w:val="27"/>
+          <w:szCs w:val="27"/>
+        </w:rPr>
+        <w:t xml:space="preserve"> x es numero par }</w:t>
+      </w:r>
+    </w:p>
+    <w:p>
+      <w:pPr>
+        <w:pStyle w:val="NormalWeb"/>
+        <w:rPr>
+          <w:rFonts w:ascii="Times" w:hAnsi="Times"/>
+          <w:color w:val="000000"/>
+          <w:sz w:val="27"/>
+          <w:szCs w:val="27"/>
+        </w:rPr>
+      </w:pPr>
+      <w:r>
+        <w:rPr>
+          <w:rFonts w:ascii="Times" w:hAnsi="Times"/>
+          <w:color w:val="000000"/>
+          <w:sz w:val="27"/>
+          <w:szCs w:val="27"/>
+        </w:rPr>
+        <w:t xml:space="preserve">D = { x | x </w:t>
+      </w:r>
+      <w:r>
+        <w:rPr>
+          <w:rFonts w:ascii="Cambria Math" w:hAnsi="Cambria Math" w:cs="Cambria Math"/>
+          <w:color w:val="000000"/>
+          <w:sz w:val="27"/>
+          <w:szCs w:val="27"/>
+        </w:rPr>
+        <w:t>∈</w:t>
+      </w:r>
+      <w:r>
+        <w:rPr>
+          <w:rFonts w:ascii="Times" w:hAnsi="Times"/>
+          <w:color w:val="000000"/>
+          <w:sz w:val="27"/>
+          <w:szCs w:val="27"/>
+        </w:rPr>
+        <w:t xml:space="preserve"> N, 10 &lt;= x &lt;= 20 }</w:t>
+      </w:r>
+    </w:p>
+    <w:p>
+      <w:pPr>
+        <w:pStyle w:val="NormalWeb"/>
+        <w:rPr>
+          <w:rFonts w:ascii="Times" w:hAnsi="Times"/>
+          <w:color w:val="000000"/>
+          <w:sz w:val="27"/>
+          <w:szCs w:val="27"/>
+        </w:rPr>
+      </w:pPr>
+      <w:r>
+        <w:rPr>
+          <w:rFonts w:ascii="Times" w:hAnsi="Times"/>
+          <w:color w:val="000000"/>
+          <w:sz w:val="27"/>
+          <w:szCs w:val="27"/>
+        </w:rPr>
+        <w:t>Indique si los siguientes enunciados son verdaderos o falsos:</w:t>
+      </w:r>
+    </w:p>
+    <w:p>
+      <w:pPr>
+        <w:pStyle w:val="NormalWeb"/>
+        <w:rPr>
+          <w:rFonts w:ascii="Times" w:hAnsi="Times"/>
+          <w:color w:val="000000"/>
+          <w:sz w:val="27"/>
+          <w:szCs w:val="27"/>
+        </w:rPr>
+      </w:pPr>
+      <w:r>
+        <w:rPr>
+          <w:rFonts w:ascii="Times" w:hAnsi="Times"/>
+          <w:color w:val="000000"/>
+          <w:sz w:val="27"/>
+          <w:szCs w:val="27"/>
+        </w:rPr>
+        <w:t>a) A = B</w:t>
+      </w:r>
+    </w:p>
+    <w:p>
+      <w:pPr>
+        <w:pStyle w:val="NormalWeb"/>
+        <w:rPr>
+          <w:rFonts w:ascii="Times" w:hAnsi="Times"/>
+          <w:color w:val="000000"/>
+          <w:sz w:val="27"/>
+          <w:szCs w:val="27"/>
+        </w:rPr>
+      </w:pPr>
+      <w:r>
+        <w:rPr>
+          <w:rFonts w:ascii="Times" w:hAnsi="Times"/>
+          <w:color w:val="000000"/>
+          <w:sz w:val="27"/>
+          <w:szCs w:val="27"/>
+        </w:rPr>
+        <w:t xml:space="preserve">b) 7 </w:t>
+      </w:r>
+      <w:r>
+        <w:rPr>
+          <w:rFonts w:ascii="Cambria Math" w:hAnsi="Cambria Math" w:cs="Cambria Math"/>
+          <w:color w:val="000000"/>
+          <w:sz w:val="27"/>
+          <w:szCs w:val="27"/>
+        </w:rPr>
+        <w:t>∈</w:t>
+      </w:r>
+      <w:r>
+        <w:rPr>
+          <w:rFonts w:ascii="Times" w:hAnsi="Times"/>
+          <w:color w:val="000000"/>
+          <w:sz w:val="27"/>
+          <w:szCs w:val="27"/>
+        </w:rPr>
+        <w:t xml:space="preserve"> D</w:t>
+      </w:r>
+    </w:p>
+    <w:p>
+      <w:pPr>
+        <w:pStyle w:val="NormalWeb"/>
+        <w:rPr>
+          <w:rFonts w:ascii="Times" w:hAnsi="Times"/>
+          <w:color w:val="000000"/>
+          <w:sz w:val="27"/>
+          <w:szCs w:val="27"/>
+        </w:rPr>
+      </w:pPr>
+      <w:r>
+        <w:rPr>
+          <w:rFonts w:ascii="Times" w:hAnsi="Times"/>
+          <w:color w:val="000000"/>
+          <w:sz w:val="27"/>
+          <w:szCs w:val="27"/>
+        </w:rPr>
+        <w:t xml:space="preserve">c) 8 </w:t>
+      </w:r>
+      <w:r>
+        <w:rPr>
+          <w:rFonts w:ascii="Cambria Math" w:hAnsi="Cambria Math" w:cs="Cambria Math"/>
+          <w:color w:val="000000"/>
+          <w:sz w:val="27"/>
+          <w:szCs w:val="27"/>
+        </w:rPr>
+        <w:t>∈</w:t>
+      </w:r>
+      <w:r>
+        <w:rPr>
+          <w:rFonts w:ascii="Times" w:hAnsi="Times"/>
+          <w:color w:val="000000"/>
+          <w:sz w:val="27"/>
+          <w:szCs w:val="27"/>
+        </w:rPr>
+        <w:t xml:space="preserve"> C</w:t>
+      </w:r>
+    </w:p>
+    <w:p>
+      <w:pPr>
+        <w:pStyle w:val="NormalWeb"/>
+        <w:rPr>
+          <w:rFonts w:ascii="Times" w:hAnsi="Times"/>
+          <w:color w:val="000000"/>
+          <w:sz w:val="27"/>
+          <w:szCs w:val="27"/>
+        </w:rPr>
+      </w:pPr>
+      <w:r>
+        <w:rPr>
+          <w:rFonts w:ascii="Times" w:hAnsi="Times"/>
+          <w:color w:val="000000"/>
+          <w:sz w:val="27"/>
+          <w:szCs w:val="27"/>
+        </w:rPr>
+        <w:t xml:space="preserve">d) 10 </w:t>
+      </w:r>
+      <w:r>
+        <w:rPr>
+          <w:rFonts w:ascii="Cambria Math" w:hAnsi="Cambria Math" w:cs="Cambria Math"/>
+          <w:color w:val="000000"/>
+          <w:sz w:val="27"/>
+          <w:szCs w:val="27"/>
+        </w:rPr>
+        <w:t>∈</w:t>
+      </w:r>
+      <w:r>
+        <w:rPr>
+          <w:rFonts w:ascii="Times" w:hAnsi="Times"/>
+          <w:color w:val="000000"/>
+          <w:sz w:val="27"/>
+          <w:szCs w:val="27"/>
+        </w:rPr>
+        <w:t xml:space="preserve"> D </w:t>
+      </w:r>
+      <w:r>
+        <w:rPr>
+          <w:rFonts w:ascii="Cambria Math" w:hAnsi="Cambria Math" w:cs="Cambria Math"/>
+          <w:color w:val="000000"/>
+          <w:sz w:val="27"/>
+          <w:szCs w:val="27"/>
+        </w:rPr>
+        <w:t>∧</w:t>
+      </w:r>
+      <w:r>
+        <w:rPr>
+          <w:rFonts w:ascii="Times" w:hAnsi="Times"/>
+          <w:color w:val="000000"/>
+          <w:sz w:val="27"/>
+          <w:szCs w:val="27"/>
+        </w:rPr>
+        <w:t xml:space="preserve">10 </w:t>
+      </w:r>
+      <w:r>
+        <w:rPr>
+          <w:rFonts w:ascii="Cambria Math" w:hAnsi="Cambria Math" w:cs="Cambria Math"/>
+          <w:color w:val="000000"/>
+          <w:sz w:val="27"/>
+          <w:szCs w:val="27"/>
+        </w:rPr>
+        <w:t>∈</w:t>
+      </w:r>
+      <w:r>
+        <w:rPr>
+          <w:rFonts w:ascii="Times" w:hAnsi="Times"/>
+          <w:color w:val="000000"/>
+          <w:sz w:val="27"/>
+          <w:szCs w:val="27"/>
+        </w:rPr>
+        <w:t xml:space="preserve"> C</w:t>
+      </w:r>
+    </w:p>
+    <w:p>
+      <w:pPr>
+        <w:pStyle w:val="NormalWeb"/>
+        <w:rPr>
+          <w:rFonts w:ascii="Times" w:hAnsi="Times"/>
+          <w:color w:val="000000"/>
+          <w:sz w:val="27"/>
+          <w:szCs w:val="27"/>
+        </w:rPr>
+      </w:pPr>
+      <w:r>
+        <w:rPr>
+          <w:rFonts w:ascii="Times" w:hAnsi="Times"/>
+          <w:color w:val="000000"/>
+          <w:sz w:val="27"/>
+          <w:szCs w:val="27"/>
+        </w:rPr>
+        <w:t xml:space="preserve">8. Construir las tablas de verdad de lo siguiente (considere que </w:t>
+      </w:r>
+      <w:r>
+        <w:rPr>
+          <w:rFonts w:ascii="Cambria Math" w:hAnsi="Cambria Math" w:cs="Cambria Math"/>
+          <w:color w:val="000000"/>
+          <w:sz w:val="27"/>
+          <w:szCs w:val="27"/>
+        </w:rPr>
+        <w:t>⇒</w:t>
+      </w:r>
+      <w:r>
+        <w:rPr>
+          <w:rFonts w:ascii="Times" w:hAnsi="Times"/>
+          <w:color w:val="000000"/>
+          <w:sz w:val="27"/>
+          <w:szCs w:val="27"/>
+        </w:rPr>
+        <w:t xml:space="preserve"> se refiere a implicación y </w:t>
+      </w:r>
+      <w:r>
+        <w:rPr>
+          <w:rFonts w:ascii="Cambria Math" w:hAnsi="Cambria Math" w:cs="Cambria Math"/>
+          <w:color w:val="000000"/>
+          <w:sz w:val="27"/>
+          <w:szCs w:val="27"/>
+        </w:rPr>
+        <w:t>⇔</w:t>
+      </w:r>
+      <w:r>
+        <w:rPr>
+          <w:rFonts w:ascii="Times" w:hAnsi="Times"/>
+          <w:color w:val="000000"/>
+          <w:sz w:val="27"/>
+          <w:szCs w:val="27"/>
+        </w:rPr>
+        <w:t xml:space="preserve"> es doble implicación)</w:t>
+      </w:r>
+    </w:p>
+    <w:p>
+      <w:pPr>
+        <w:pStyle w:val="NormalWeb"/>
+        <w:rPr>
+          <w:rFonts w:ascii="Times" w:hAnsi="Times"/>
+          <w:color w:val="000000"/>
+          <w:sz w:val="27"/>
+          <w:szCs w:val="27"/>
+        </w:rPr>
+      </w:pPr>
+      <w:r>
+        <w:rPr>
+          <w:rFonts w:ascii="Times" w:hAnsi="Times"/>
+          <w:color w:val="000000"/>
+          <w:sz w:val="27"/>
+          <w:szCs w:val="27"/>
+        </w:rPr>
+        <w:t xml:space="preserve">a. [( p </w:t>
+      </w:r>
+      <w:r>
+        <w:rPr>
+          <w:rFonts w:ascii="Cambria Math" w:hAnsi="Cambria Math" w:cs="Cambria Math"/>
+          <w:color w:val="000000"/>
+          <w:sz w:val="27"/>
+          <w:szCs w:val="27"/>
+        </w:rPr>
+        <w:t>∧</w:t>
+      </w:r>
+      <w:r>
+        <w:rPr>
+          <w:rFonts w:ascii="Times" w:hAnsi="Times"/>
+          <w:color w:val="000000"/>
+          <w:sz w:val="27"/>
+          <w:szCs w:val="27"/>
+        </w:rPr>
+        <w:t xml:space="preserve"> </w:t>
+      </w:r>
+      <w:r>
+        <w:rPr>
+          <w:rFonts w:ascii="Cambria Math" w:hAnsi="Cambria Math" w:cs="Cambria Math"/>
+          <w:color w:val="000000"/>
+          <w:sz w:val="27"/>
+          <w:szCs w:val="27"/>
+        </w:rPr>
+        <w:t>∼</w:t>
+      </w:r>
+      <w:r>
+        <w:rPr>
+          <w:rFonts w:ascii="Times" w:hAnsi="Times"/>
+          <w:color w:val="000000"/>
+          <w:sz w:val="27"/>
+          <w:szCs w:val="27"/>
+        </w:rPr>
+        <w:t xml:space="preserve">q ) </w:t>
+      </w:r>
+      <w:r>
+        <w:rPr>
+          <w:rFonts w:ascii="Cambria Math" w:hAnsi="Cambria Math" w:cs="Cambria Math"/>
+          <w:color w:val="000000"/>
+          <w:sz w:val="27"/>
+          <w:szCs w:val="27"/>
+        </w:rPr>
+        <w:t>⇒</w:t>
+      </w:r>
+      <w:r>
+        <w:rPr>
+          <w:rFonts w:ascii="Times" w:hAnsi="Times"/>
+          <w:color w:val="000000"/>
+          <w:sz w:val="27"/>
+          <w:szCs w:val="27"/>
+        </w:rPr>
+        <w:t xml:space="preserve"> q ] </w:t>
+      </w:r>
+      <w:r>
+        <w:rPr>
+          <w:rFonts w:ascii="Cambria Math" w:hAnsi="Cambria Math" w:cs="Cambria Math"/>
+          <w:color w:val="000000"/>
+          <w:sz w:val="27"/>
+          <w:szCs w:val="27"/>
+        </w:rPr>
+        <w:t>⇔</w:t>
+      </w:r>
+      <w:r>
+        <w:rPr>
+          <w:rFonts w:ascii="Times" w:hAnsi="Times"/>
+          <w:color w:val="000000"/>
+          <w:sz w:val="27"/>
+          <w:szCs w:val="27"/>
+        </w:rPr>
+        <w:t xml:space="preserve"> ( p </w:t>
+      </w:r>
+      <w:r>
+        <w:rPr>
+          <w:rFonts w:ascii="Cambria Math" w:hAnsi="Cambria Math" w:cs="Cambria Math"/>
+          <w:color w:val="000000"/>
+          <w:sz w:val="27"/>
+          <w:szCs w:val="27"/>
+        </w:rPr>
+        <w:t>⇒</w:t>
+      </w:r>
+      <w:r>
+        <w:rPr>
+          <w:rFonts w:ascii="Times" w:hAnsi="Times"/>
+          <w:color w:val="000000"/>
+          <w:sz w:val="27"/>
+          <w:szCs w:val="27"/>
+        </w:rPr>
+        <w:t xml:space="preserve"> q)</w:t>
+      </w:r>
+    </w:p>
+    <w:p>
+      <w:pPr>
+        <w:pStyle w:val="NormalWeb"/>
+        <w:rPr>
+          <w:rFonts w:ascii="Times" w:hAnsi="Times"/>
+          <w:color w:val="000000"/>
+          <w:sz w:val="27"/>
+          <w:szCs w:val="27"/>
+        </w:rPr>
+      </w:pPr>
+      <w:r>
+        <w:rPr>
+          <w:rFonts w:ascii="Times" w:hAnsi="Times"/>
+          <w:color w:val="000000"/>
+          <w:sz w:val="27"/>
+          <w:szCs w:val="27"/>
+        </w:rPr>
+        <w:t xml:space="preserve">b. ( p </w:t>
+      </w:r>
+      <w:r>
+        <w:rPr>
+          <w:rFonts w:ascii="Cambria Math" w:hAnsi="Cambria Math" w:cs="Cambria Math"/>
+          <w:color w:val="000000"/>
+          <w:sz w:val="27"/>
+          <w:szCs w:val="27"/>
+        </w:rPr>
+        <w:t>⇒</w:t>
+      </w:r>
+      <w:r>
+        <w:rPr>
+          <w:rFonts w:ascii="Times" w:hAnsi="Times"/>
+          <w:color w:val="000000"/>
+          <w:sz w:val="27"/>
+          <w:szCs w:val="27"/>
+        </w:rPr>
+        <w:t xml:space="preserve"> q ) </w:t>
+      </w:r>
+      <w:r>
+        <w:rPr>
+          <w:rFonts w:ascii="Cambria Math" w:hAnsi="Cambria Math" w:cs="Cambria Math"/>
+          <w:color w:val="000000"/>
+          <w:sz w:val="27"/>
+          <w:szCs w:val="27"/>
+        </w:rPr>
+        <w:t>⇔</w:t>
+      </w:r>
+      <w:r>
+        <w:rPr>
+          <w:rFonts w:ascii="Times" w:hAnsi="Times"/>
+          <w:color w:val="000000"/>
+          <w:sz w:val="27"/>
+          <w:szCs w:val="27"/>
+        </w:rPr>
+        <w:t xml:space="preserve"> [ ( </w:t>
+      </w:r>
+      <w:r>
+        <w:rPr>
+          <w:rFonts w:ascii="Cambria Math" w:hAnsi="Cambria Math" w:cs="Cambria Math"/>
+          <w:color w:val="000000"/>
+          <w:sz w:val="27"/>
+          <w:szCs w:val="27"/>
+        </w:rPr>
+        <w:t>∼</w:t>
+      </w:r>
+      <w:r>
+        <w:rPr>
+          <w:rFonts w:ascii="Times" w:hAnsi="Times"/>
+          <w:color w:val="000000"/>
+          <w:sz w:val="27"/>
+          <w:szCs w:val="27"/>
+        </w:rPr>
+        <w:t xml:space="preserve">p </w:t>
+      </w:r>
+      <w:r>
+        <w:rPr>
+          <w:rFonts w:ascii="Cambria Math" w:hAnsi="Cambria Math" w:cs="Cambria Math"/>
+          <w:color w:val="000000"/>
+          <w:sz w:val="27"/>
+          <w:szCs w:val="27"/>
+        </w:rPr>
+        <w:t>⇒</w:t>
+      </w:r>
+      <w:r>
+        <w:rPr>
+          <w:rFonts w:ascii="Times" w:hAnsi="Times"/>
+          <w:color w:val="000000"/>
+          <w:sz w:val="27"/>
+          <w:szCs w:val="27"/>
+        </w:rPr>
+        <w:t xml:space="preserve"> </w:t>
+      </w:r>
+      <w:r>
+        <w:rPr>
+          <w:rFonts w:ascii="Cambria Math" w:hAnsi="Cambria Math" w:cs="Cambria Math"/>
+          <w:color w:val="000000"/>
+          <w:sz w:val="27"/>
+          <w:szCs w:val="27"/>
+        </w:rPr>
+        <w:t>∼</w:t>
+      </w:r>
+      <w:r>
+        <w:rPr>
+          <w:rFonts w:ascii="Times" w:hAnsi="Times"/>
+          <w:color w:val="000000"/>
+          <w:sz w:val="27"/>
+          <w:szCs w:val="27"/>
+        </w:rPr>
+        <w:t>q ) ]</w:t>
+      </w:r>
+    </w:p>
+    <w:p>
+      <w:pPr>
+        <w:pStyle w:val="NormalWeb"/>
+        <w:rPr>
+          <w:rFonts w:ascii="Times" w:hAnsi="Times"/>
+          <w:color w:val="000000"/>
+          <w:sz w:val="27"/>
+          <w:szCs w:val="27"/>
+        </w:rPr>
+      </w:pPr>
+      <w:r>
+        <w:rPr>
+          <w:rFonts w:ascii="Times" w:hAnsi="Times"/>
+          <w:color w:val="000000"/>
+          <w:sz w:val="27"/>
+          <w:szCs w:val="27"/>
+        </w:rPr>
+        <w:t>9. Construya la tabla de verdad de lo siguiente</w:t>
+      </w:r>
+    </w:p>
+    <w:p>
+      <w:pPr>
+        <w:pStyle w:val="NormalWeb"/>
+        <w:rPr>
+          <w:rFonts w:ascii="Times" w:hAnsi="Times"/>
+          <w:color w:val="000000"/>
+          <w:sz w:val="27"/>
+          <w:szCs w:val="27"/>
+        </w:rPr>
+      </w:pPr>
+      <w:r>
+        <w:rPr>
+          <w:rFonts w:ascii="Times" w:hAnsi="Times"/>
+          <w:color w:val="000000"/>
+          <w:sz w:val="27"/>
+          <w:szCs w:val="27"/>
+        </w:rPr>
         <w:lastRenderedPageBreak/>
-        <w:t>c) C - D</w:t>
-      </w:r>
-    </w:p>
-    <w:p>
-      <w:pPr>
-        <w:pStyle w:val="NormalWeb"/>
-        <w:rPr>
-          <w:rFonts w:ascii="Times" w:hAnsi="Times"/>
-          <w:color w:val="000000"/>
-          <w:sz w:val="27"/>
-          <w:szCs w:val="27"/>
-        </w:rPr>
-      </w:pPr>
-      <w:r>
-        <w:rPr>
-          <w:rFonts w:ascii="Times" w:hAnsi="Times"/>
-          <w:color w:val="000000"/>
-          <w:sz w:val="27"/>
-          <w:szCs w:val="27"/>
-        </w:rPr>
-        <w:t>d) F - C</w:t>
-      </w:r>
-    </w:p>
-    <w:p>
-      <w:pPr>
-        <w:pStyle w:val="NormalWeb"/>
-        <w:rPr>
-          <w:rFonts w:ascii="Times" w:hAnsi="Times"/>
-          <w:color w:val="000000"/>
-          <w:sz w:val="27"/>
-          <w:szCs w:val="27"/>
-        </w:rPr>
-      </w:pPr>
-      <w:r>
-        <w:rPr>
-          <w:rFonts w:ascii="Times" w:hAnsi="Times"/>
-          <w:color w:val="000000"/>
-          <w:sz w:val="27"/>
-          <w:szCs w:val="27"/>
-        </w:rPr>
-        <w:t>e) A ∩ D ∩ F</w:t>
-      </w:r>
-    </w:p>
-    <w:p>
-      <w:pPr>
-        <w:pStyle w:val="NormalWeb"/>
-        <w:rPr>
-          <w:rFonts w:ascii="Times" w:hAnsi="Times"/>
-          <w:color w:val="000000"/>
-          <w:sz w:val="27"/>
-          <w:szCs w:val="27"/>
-        </w:rPr>
-      </w:pPr>
-      <w:r>
-        <w:rPr>
-          <w:rFonts w:ascii="Times" w:hAnsi="Times"/>
-          <w:color w:val="000000"/>
-          <w:sz w:val="27"/>
-          <w:szCs w:val="27"/>
-        </w:rPr>
-        <w:t>7. Sean los conjuntos</w:t>
-      </w:r>
-    </w:p>
-    <w:p>
-      <w:pPr>
-        <w:pStyle w:val="NormalWeb"/>
-        <w:rPr>
-          <w:rFonts w:ascii="Times" w:hAnsi="Times"/>
-          <w:color w:val="000000"/>
-          <w:sz w:val="27"/>
-          <w:szCs w:val="27"/>
-        </w:rPr>
-      </w:pPr>
-      <w:r>
-        <w:rPr>
-          <w:rFonts w:ascii="Times" w:hAnsi="Times"/>
-          <w:color w:val="000000"/>
-          <w:sz w:val="27"/>
-          <w:szCs w:val="27"/>
-        </w:rPr>
-        <w:t>A = { 1, 2, 3, 4 , 5, 6}</w:t>
-      </w:r>
-    </w:p>
-    <w:p>
-      <w:pPr>
-        <w:pStyle w:val="NormalWeb"/>
-        <w:rPr>
-          <w:rFonts w:ascii="Times" w:hAnsi="Times"/>
-          <w:color w:val="000000"/>
-          <w:sz w:val="27"/>
-          <w:szCs w:val="27"/>
-        </w:rPr>
-      </w:pPr>
-      <w:r>
-        <w:rPr>
-          <w:rFonts w:ascii="Times" w:hAnsi="Times"/>
-          <w:color w:val="000000"/>
-          <w:sz w:val="27"/>
-          <w:szCs w:val="27"/>
-        </w:rPr>
-        <w:t xml:space="preserve">B = { x | x </w:t>
-      </w:r>
-      <w:r>
-        <w:rPr>
-          <w:rFonts w:ascii="Cambria Math" w:hAnsi="Cambria Math" w:cs="Cambria Math"/>
-          <w:color w:val="000000"/>
-          <w:sz w:val="27"/>
-          <w:szCs w:val="27"/>
-        </w:rPr>
-        <w:t>∈</w:t>
-      </w:r>
-      <w:r>
-        <w:rPr>
-          <w:rFonts w:ascii="Times" w:hAnsi="Times"/>
-          <w:color w:val="000000"/>
-          <w:sz w:val="27"/>
-          <w:szCs w:val="27"/>
-        </w:rPr>
-        <w:t xml:space="preserve"> N, 0 &lt; x &lt; 7 }</w:t>
-      </w:r>
-    </w:p>
-    <w:p>
-      <w:pPr>
-        <w:pStyle w:val="NormalWeb"/>
-        <w:rPr>
-          <w:rFonts w:ascii="Times" w:hAnsi="Times"/>
-          <w:color w:val="000000"/>
-          <w:sz w:val="27"/>
-          <w:szCs w:val="27"/>
-        </w:rPr>
-      </w:pPr>
-      <w:r>
-        <w:rPr>
-          <w:rFonts w:ascii="Times" w:hAnsi="Times"/>
-          <w:color w:val="000000"/>
-          <w:sz w:val="27"/>
-          <w:szCs w:val="27"/>
-        </w:rPr>
-        <w:t xml:space="preserve">C = { x | x </w:t>
-      </w:r>
-      <w:r>
-        <w:rPr>
-          <w:rFonts w:ascii="Cambria Math" w:hAnsi="Cambria Math" w:cs="Cambria Math"/>
-          <w:color w:val="000000"/>
-          <w:sz w:val="27"/>
-          <w:szCs w:val="27"/>
-        </w:rPr>
-        <w:t>∈</w:t>
-      </w:r>
-      <w:r>
-        <w:rPr>
-          <w:rFonts w:ascii="Times" w:hAnsi="Times"/>
-          <w:color w:val="000000"/>
-          <w:sz w:val="27"/>
-          <w:szCs w:val="27"/>
-        </w:rPr>
-        <w:t xml:space="preserve"> N , 0 &lt; x &lt; 10 </w:t>
-      </w:r>
-      <w:r>
-        <w:rPr>
-          <w:rFonts w:ascii="Cambria Math" w:hAnsi="Cambria Math" w:cs="Cambria Math"/>
-          <w:color w:val="000000"/>
-          <w:sz w:val="27"/>
-          <w:szCs w:val="27"/>
-        </w:rPr>
-        <w:t>∧</w:t>
-      </w:r>
-      <w:r>
-        <w:rPr>
-          <w:rFonts w:ascii="Times" w:hAnsi="Times"/>
-          <w:color w:val="000000"/>
-          <w:sz w:val="27"/>
-          <w:szCs w:val="27"/>
-        </w:rPr>
-        <w:t xml:space="preserve"> x es numero par }</w:t>
-      </w:r>
-    </w:p>
-    <w:p>
-      <w:pPr>
-        <w:pStyle w:val="NormalWeb"/>
-        <w:rPr>
-          <w:rFonts w:ascii="Times" w:hAnsi="Times"/>
-          <w:color w:val="000000"/>
-          <w:sz w:val="27"/>
-          <w:szCs w:val="27"/>
-        </w:rPr>
-      </w:pPr>
-      <w:r>
-        <w:rPr>
-          <w:rFonts w:ascii="Times" w:hAnsi="Times"/>
-          <w:color w:val="000000"/>
-          <w:sz w:val="27"/>
-          <w:szCs w:val="27"/>
-        </w:rPr>
-        <w:t xml:space="preserve">D = { x | x </w:t>
-      </w:r>
-      <w:r>
-        <w:rPr>
-          <w:rFonts w:ascii="Cambria Math" w:hAnsi="Cambria Math" w:cs="Cambria Math"/>
-          <w:color w:val="000000"/>
-          <w:sz w:val="27"/>
-          <w:szCs w:val="27"/>
-        </w:rPr>
-        <w:t>∈</w:t>
-      </w:r>
-      <w:r>
-        <w:rPr>
-          <w:rFonts w:ascii="Times" w:hAnsi="Times"/>
-          <w:color w:val="000000"/>
-          <w:sz w:val="27"/>
-          <w:szCs w:val="27"/>
-        </w:rPr>
-        <w:t xml:space="preserve"> N, 10 &lt;= x &lt;= 20 }</w:t>
-      </w:r>
-    </w:p>
-    <w:p>
-      <w:pPr>
-        <w:pStyle w:val="NormalWeb"/>
-        <w:rPr>
-          <w:rFonts w:ascii="Times" w:hAnsi="Times"/>
-          <w:color w:val="000000"/>
-          <w:sz w:val="27"/>
-          <w:szCs w:val="27"/>
-        </w:rPr>
-      </w:pPr>
-      <w:r>
-        <w:rPr>
-          <w:rFonts w:ascii="Times" w:hAnsi="Times"/>
-          <w:color w:val="000000"/>
-          <w:sz w:val="27"/>
-          <w:szCs w:val="27"/>
-        </w:rPr>
-        <w:t>Indique si los siguientes enunciados son verdaderos o falsos:</w:t>
-      </w:r>
-    </w:p>
-    <w:p>
-      <w:pPr>
-        <w:pStyle w:val="NormalWeb"/>
-        <w:rPr>
-          <w:rFonts w:ascii="Times" w:hAnsi="Times"/>
-          <w:color w:val="000000"/>
-          <w:sz w:val="27"/>
-          <w:szCs w:val="27"/>
-        </w:rPr>
-      </w:pPr>
-      <w:r>
-        <w:rPr>
-          <w:rFonts w:ascii="Times" w:hAnsi="Times"/>
-          <w:color w:val="000000"/>
-          <w:sz w:val="27"/>
-          <w:szCs w:val="27"/>
-        </w:rPr>
-        <w:t>a) A = B</w:t>
-      </w:r>
-    </w:p>
-    <w:p>
-      <w:pPr>
-        <w:pStyle w:val="NormalWeb"/>
-        <w:rPr>
-          <w:rFonts w:ascii="Times" w:hAnsi="Times"/>
-          <w:color w:val="000000"/>
-          <w:sz w:val="27"/>
-          <w:szCs w:val="27"/>
-        </w:rPr>
-      </w:pPr>
-      <w:r>
-        <w:rPr>
-          <w:rFonts w:ascii="Times" w:hAnsi="Times"/>
-          <w:color w:val="000000"/>
-          <w:sz w:val="27"/>
-          <w:szCs w:val="27"/>
-        </w:rPr>
-        <w:t xml:space="preserve">b) 7 </w:t>
-      </w:r>
-      <w:r>
-        <w:rPr>
-          <w:rFonts w:ascii="Cambria Math" w:hAnsi="Cambria Math" w:cs="Cambria Math"/>
-          <w:color w:val="000000"/>
-          <w:sz w:val="27"/>
-          <w:szCs w:val="27"/>
-        </w:rPr>
-        <w:t>∈</w:t>
-      </w:r>
-      <w:r>
-        <w:rPr>
-          <w:rFonts w:ascii="Times" w:hAnsi="Times"/>
-          <w:color w:val="000000"/>
-          <w:sz w:val="27"/>
-          <w:szCs w:val="27"/>
-        </w:rPr>
-        <w:t xml:space="preserve"> D</w:t>
-      </w:r>
-    </w:p>
-    <w:p>
-      <w:pPr>
-        <w:pStyle w:val="NormalWeb"/>
-        <w:rPr>
-          <w:rFonts w:ascii="Times" w:hAnsi="Times"/>
-          <w:color w:val="000000"/>
-          <w:sz w:val="27"/>
-          <w:szCs w:val="27"/>
-        </w:rPr>
-      </w:pPr>
-      <w:r>
-        <w:rPr>
-          <w:rFonts w:ascii="Times" w:hAnsi="Times"/>
-          <w:color w:val="000000"/>
-          <w:sz w:val="27"/>
-          <w:szCs w:val="27"/>
-        </w:rPr>
-        <w:t xml:space="preserve">c) 8 </w:t>
-      </w:r>
-      <w:r>
-        <w:rPr>
-          <w:rFonts w:ascii="Cambria Math" w:hAnsi="Cambria Math" w:cs="Cambria Math"/>
-          <w:color w:val="000000"/>
-          <w:sz w:val="27"/>
-          <w:szCs w:val="27"/>
-        </w:rPr>
-        <w:t>∈</w:t>
-      </w:r>
-      <w:r>
-        <w:rPr>
-          <w:rFonts w:ascii="Times" w:hAnsi="Times"/>
-          <w:color w:val="000000"/>
-          <w:sz w:val="27"/>
-          <w:szCs w:val="27"/>
-        </w:rPr>
-        <w:t xml:space="preserve"> C</w:t>
-      </w:r>
-    </w:p>
-    <w:p>
-      <w:pPr>
-        <w:pStyle w:val="NormalWeb"/>
-        <w:rPr>
-          <w:rFonts w:ascii="Times" w:hAnsi="Times"/>
-          <w:color w:val="000000"/>
-          <w:sz w:val="27"/>
-          <w:szCs w:val="27"/>
-        </w:rPr>
-      </w:pPr>
-      <w:r>
-        <w:rPr>
-          <w:rFonts w:ascii="Times" w:hAnsi="Times"/>
-          <w:color w:val="000000"/>
-          <w:sz w:val="27"/>
-          <w:szCs w:val="27"/>
-        </w:rPr>
-        <w:t xml:space="preserve">d) 10 </w:t>
-      </w:r>
-      <w:r>
-        <w:rPr>
-          <w:rFonts w:ascii="Cambria Math" w:hAnsi="Cambria Math" w:cs="Cambria Math"/>
-          <w:color w:val="000000"/>
-          <w:sz w:val="27"/>
-          <w:szCs w:val="27"/>
-        </w:rPr>
-        <w:t>∈</w:t>
-      </w:r>
-      <w:r>
-        <w:rPr>
-          <w:rFonts w:ascii="Times" w:hAnsi="Times"/>
-          <w:color w:val="000000"/>
-          <w:sz w:val="27"/>
-          <w:szCs w:val="27"/>
-        </w:rPr>
-        <w:t xml:space="preserve"> D </w:t>
-      </w:r>
-      <w:r>
-        <w:rPr>
-          <w:rFonts w:ascii="Cambria Math" w:hAnsi="Cambria Math" w:cs="Cambria Math"/>
-          <w:color w:val="000000"/>
-          <w:sz w:val="27"/>
-          <w:szCs w:val="27"/>
-        </w:rPr>
-        <w:t>∧</w:t>
-      </w:r>
-      <w:r>
-        <w:rPr>
-          <w:rFonts w:ascii="Times" w:hAnsi="Times"/>
-          <w:color w:val="000000"/>
-          <w:sz w:val="27"/>
-          <w:szCs w:val="27"/>
-        </w:rPr>
-        <w:t xml:space="preserve">10 </w:t>
-      </w:r>
-      <w:r>
-        <w:rPr>
-          <w:rFonts w:ascii="Cambria Math" w:hAnsi="Cambria Math" w:cs="Cambria Math"/>
-          <w:color w:val="000000"/>
-          <w:sz w:val="27"/>
-          <w:szCs w:val="27"/>
-        </w:rPr>
-        <w:t>∈</w:t>
-      </w:r>
-      <w:r>
-        <w:rPr>
-          <w:rFonts w:ascii="Times" w:hAnsi="Times"/>
-          <w:color w:val="000000"/>
-          <w:sz w:val="27"/>
-          <w:szCs w:val="27"/>
-        </w:rPr>
-        <w:t xml:space="preserve"> C</w:t>
-      </w:r>
-    </w:p>
-    <w:p>
-      <w:pPr>
-        <w:pStyle w:val="NormalWeb"/>
-        <w:rPr>
-          <w:rFonts w:ascii="Times" w:hAnsi="Times"/>
-          <w:color w:val="000000"/>
-          <w:sz w:val="27"/>
-          <w:szCs w:val="27"/>
-        </w:rPr>
-      </w:pPr>
-      <w:r>
-        <w:rPr>
-          <w:rFonts w:ascii="Times" w:hAnsi="Times"/>
-          <w:color w:val="000000"/>
-          <w:sz w:val="27"/>
-          <w:szCs w:val="27"/>
-        </w:rPr>
-        <w:t xml:space="preserve">8. Construir las tablas de verdad de lo siguiente (considere que </w:t>
-      </w:r>
-      <w:r>
-        <w:rPr>
-          <w:rFonts w:ascii="Cambria Math" w:hAnsi="Cambria Math" w:cs="Cambria Math"/>
-          <w:color w:val="000000"/>
-          <w:sz w:val="27"/>
-          <w:szCs w:val="27"/>
-        </w:rPr>
-        <w:t>⇒</w:t>
-      </w:r>
-      <w:r>
-        <w:rPr>
-          <w:rFonts w:ascii="Times" w:hAnsi="Times"/>
-          <w:color w:val="000000"/>
-          <w:sz w:val="27"/>
-          <w:szCs w:val="27"/>
-        </w:rPr>
-        <w:t xml:space="preserve"> se refiere a implicación y </w:t>
-      </w:r>
-      <w:r>
-        <w:rPr>
-          <w:rFonts w:ascii="Cambria Math" w:hAnsi="Cambria Math" w:cs="Cambria Math"/>
-          <w:color w:val="000000"/>
-          <w:sz w:val="27"/>
-          <w:szCs w:val="27"/>
-        </w:rPr>
-        <w:t>⇔</w:t>
-      </w:r>
-      <w:r>
-        <w:rPr>
-          <w:rFonts w:ascii="Times" w:hAnsi="Times"/>
-          <w:color w:val="000000"/>
-          <w:sz w:val="27"/>
-          <w:szCs w:val="27"/>
-        </w:rPr>
-        <w:t xml:space="preserve"> es doble implicación)</w:t>
-      </w:r>
-    </w:p>
-    <w:p>
-      <w:pPr>
-        <w:pStyle w:val="NormalWeb"/>
-        <w:rPr>
-          <w:rFonts w:ascii="Times" w:hAnsi="Times"/>
-          <w:color w:val="000000"/>
-          <w:sz w:val="27"/>
-          <w:szCs w:val="27"/>
-        </w:rPr>
-      </w:pPr>
-      <w:r>
-        <w:rPr>
-          <w:rFonts w:ascii="Times" w:hAnsi="Times"/>
-          <w:color w:val="000000"/>
-          <w:sz w:val="27"/>
-          <w:szCs w:val="27"/>
-        </w:rPr>
-        <w:t xml:space="preserve">a. [( p </w:t>
-      </w:r>
-      <w:r>
-        <w:rPr>
-          <w:rFonts w:ascii="Cambria Math" w:hAnsi="Cambria Math" w:cs="Cambria Math"/>
-          <w:color w:val="000000"/>
-          <w:sz w:val="27"/>
-          <w:szCs w:val="27"/>
-        </w:rPr>
-        <w:t>∧</w:t>
-      </w:r>
-      <w:r>
-        <w:rPr>
-          <w:rFonts w:ascii="Times" w:hAnsi="Times"/>
-          <w:color w:val="000000"/>
-          <w:sz w:val="27"/>
-          <w:szCs w:val="27"/>
-        </w:rPr>
-        <w:t xml:space="preserve"> </w:t>
-      </w:r>
-      <w:r>
-        <w:rPr>
-          <w:rFonts w:ascii="Cambria Math" w:hAnsi="Cambria Math" w:cs="Cambria Math"/>
-          <w:color w:val="000000"/>
-          <w:sz w:val="27"/>
-          <w:szCs w:val="27"/>
-        </w:rPr>
-        <w:t>∼</w:t>
-      </w:r>
-      <w:r>
-        <w:rPr>
-          <w:rFonts w:ascii="Times" w:hAnsi="Times"/>
-          <w:color w:val="000000"/>
-          <w:sz w:val="27"/>
-          <w:szCs w:val="27"/>
-        </w:rPr>
-        <w:t xml:space="preserve">q ) </w:t>
-      </w:r>
-      <w:r>
-        <w:rPr>
-          <w:rFonts w:ascii="Cambria Math" w:hAnsi="Cambria Math" w:cs="Cambria Math"/>
-          <w:color w:val="000000"/>
-          <w:sz w:val="27"/>
-          <w:szCs w:val="27"/>
-        </w:rPr>
-        <w:t>⇒</w:t>
-      </w:r>
-      <w:r>
-        <w:rPr>
-          <w:rFonts w:ascii="Times" w:hAnsi="Times"/>
-          <w:color w:val="000000"/>
-          <w:sz w:val="27"/>
-          <w:szCs w:val="27"/>
-        </w:rPr>
-        <w:t xml:space="preserve"> q ] </w:t>
-      </w:r>
-      <w:r>
-        <w:rPr>
-          <w:rFonts w:ascii="Cambria Math" w:hAnsi="Cambria Math" w:cs="Cambria Math"/>
-          <w:color w:val="000000"/>
-          <w:sz w:val="27"/>
-          <w:szCs w:val="27"/>
-        </w:rPr>
-        <w:t>⇔</w:t>
-      </w:r>
-      <w:r>
-        <w:rPr>
-          <w:rFonts w:ascii="Times" w:hAnsi="Times"/>
-          <w:color w:val="000000"/>
-          <w:sz w:val="27"/>
-          <w:szCs w:val="27"/>
-        </w:rPr>
-        <w:t xml:space="preserve"> ( p </w:t>
-      </w:r>
-      <w:r>
-        <w:rPr>
-          <w:rFonts w:ascii="Cambria Math" w:hAnsi="Cambria Math" w:cs="Cambria Math"/>
-          <w:color w:val="000000"/>
-          <w:sz w:val="27"/>
-          <w:szCs w:val="27"/>
-        </w:rPr>
-        <w:t>⇒</w:t>
-      </w:r>
-      <w:r>
-        <w:rPr>
-          <w:rFonts w:ascii="Times" w:hAnsi="Times"/>
-          <w:color w:val="000000"/>
-          <w:sz w:val="27"/>
-          <w:szCs w:val="27"/>
-        </w:rPr>
-        <w:t xml:space="preserve"> q)</w:t>
-      </w:r>
-    </w:p>
-    <w:p>
-      <w:pPr>
-        <w:pStyle w:val="NormalWeb"/>
-        <w:rPr>
-          <w:rFonts w:ascii="Times" w:hAnsi="Times"/>
-          <w:color w:val="000000"/>
-          <w:sz w:val="27"/>
-          <w:szCs w:val="27"/>
-        </w:rPr>
-      </w:pPr>
-      <w:r>
-        <w:rPr>
-          <w:rFonts w:ascii="Times" w:hAnsi="Times"/>
-          <w:color w:val="000000"/>
-          <w:sz w:val="27"/>
-          <w:szCs w:val="27"/>
-        </w:rPr>
-        <w:t xml:space="preserve">b. ( p </w:t>
-      </w:r>
-      <w:r>
-        <w:rPr>
-          <w:rFonts w:ascii="Cambria Math" w:hAnsi="Cambria Math" w:cs="Cambria Math"/>
-          <w:color w:val="000000"/>
-          <w:sz w:val="27"/>
-          <w:szCs w:val="27"/>
-        </w:rPr>
-        <w:t>⇒</w:t>
-      </w:r>
-      <w:r>
-        <w:rPr>
-          <w:rFonts w:ascii="Times" w:hAnsi="Times"/>
-          <w:color w:val="000000"/>
-          <w:sz w:val="27"/>
-          <w:szCs w:val="27"/>
-        </w:rPr>
-        <w:t xml:space="preserve"> q ) </w:t>
-      </w:r>
-      <w:r>
-        <w:rPr>
-          <w:rFonts w:ascii="Cambria Math" w:hAnsi="Cambria Math" w:cs="Cambria Math"/>
-          <w:color w:val="000000"/>
-          <w:sz w:val="27"/>
-          <w:szCs w:val="27"/>
-        </w:rPr>
-        <w:t>⇔</w:t>
-      </w:r>
-      <w:r>
-        <w:rPr>
-          <w:rFonts w:ascii="Times" w:hAnsi="Times"/>
-          <w:color w:val="000000"/>
-          <w:sz w:val="27"/>
-          <w:szCs w:val="27"/>
-        </w:rPr>
-        <w:t xml:space="preserve"> [ ( </w:t>
-      </w:r>
-      <w:r>
-        <w:rPr>
-          <w:rFonts w:ascii="Cambria Math" w:hAnsi="Cambria Math" w:cs="Cambria Math"/>
-          <w:color w:val="000000"/>
-          <w:sz w:val="27"/>
-          <w:szCs w:val="27"/>
-        </w:rPr>
-        <w:t>∼</w:t>
-      </w:r>
-      <w:r>
-        <w:rPr>
-          <w:rFonts w:ascii="Times" w:hAnsi="Times"/>
-          <w:color w:val="000000"/>
-          <w:sz w:val="27"/>
-          <w:szCs w:val="27"/>
-        </w:rPr>
-        <w:t xml:space="preserve">p </w:t>
-      </w:r>
-      <w:r>
-        <w:rPr>
-          <w:rFonts w:ascii="Cambria Math" w:hAnsi="Cambria Math" w:cs="Cambria Math"/>
-          <w:color w:val="000000"/>
-          <w:sz w:val="27"/>
-          <w:szCs w:val="27"/>
-        </w:rPr>
-        <w:t>⇒</w:t>
-      </w:r>
-      <w:r>
-        <w:rPr>
-          <w:rFonts w:ascii="Times" w:hAnsi="Times"/>
-          <w:color w:val="000000"/>
-          <w:sz w:val="27"/>
-          <w:szCs w:val="27"/>
-        </w:rPr>
-        <w:t xml:space="preserve"> </w:t>
-      </w:r>
-      <w:r>
-        <w:rPr>
-          <w:rFonts w:ascii="Cambria Math" w:hAnsi="Cambria Math" w:cs="Cambria Math"/>
-          <w:color w:val="000000"/>
-          <w:sz w:val="27"/>
-          <w:szCs w:val="27"/>
-        </w:rPr>
-        <w:t>∼</w:t>
-      </w:r>
-      <w:r>
-        <w:rPr>
-          <w:rFonts w:ascii="Times" w:hAnsi="Times"/>
-          <w:color w:val="000000"/>
-          <w:sz w:val="27"/>
-          <w:szCs w:val="27"/>
-        </w:rPr>
-        <w:t>q ) ]</w:t>
-      </w:r>
-    </w:p>
-    <w:p>
-      <w:pPr>
-        <w:pStyle w:val="NormalWeb"/>
-        <w:rPr>
-          <w:rFonts w:ascii="Times" w:hAnsi="Times"/>
-          <w:color w:val="000000"/>
-          <w:sz w:val="27"/>
-          <w:szCs w:val="27"/>
-        </w:rPr>
-      </w:pPr>
-      <w:r>
-        <w:rPr>
-          <w:rFonts w:ascii="Times" w:hAnsi="Times"/>
-          <w:color w:val="000000"/>
-          <w:sz w:val="27"/>
-          <w:szCs w:val="27"/>
-        </w:rPr>
-        <w:t>9. Construya la tabla de verdad de lo siguiente</w:t>
-      </w:r>
-    </w:p>
-    <w:p>
-      <w:pPr>
-        <w:pStyle w:val="NormalWeb"/>
-        <w:rPr>
-          <w:rFonts w:ascii="Times" w:hAnsi="Times"/>
-          <w:color w:val="000000"/>
-          <w:sz w:val="27"/>
-          <w:szCs w:val="27"/>
-        </w:rPr>
-      </w:pPr>
-      <w:r>
-        <w:rPr>
-          <w:rFonts w:ascii="Times" w:hAnsi="Times"/>
-          <w:color w:val="000000"/>
-          <w:sz w:val="27"/>
-          <w:szCs w:val="27"/>
-        </w:rPr>
         <w:t xml:space="preserve">a. ( p </w:t>
       </w:r>
       <w:r>

</xml_diff>